<commit_message>
Actualizacion de primera entrega
</commit_message>
<xml_diff>
--- a/Cookiecutter_Proyecto_Final/docs/Entrega 1, Descripción y Formulación del Objetivo.docx
+++ b/Cookiecutter_Proyecto_Final/docs/Entrega 1, Descripción y Formulación del Objetivo.docx
@@ -8,12 +8,16 @@
         <w:rPr>
           <w:b/>
           <w:bCs/>
+          <w:sz w:val="28"/>
+          <w:szCs w:val="28"/>
         </w:rPr>
       </w:pPr>
       <w:r>
         <w:rPr>
           <w:b/>
           <w:bCs/>
+          <w:sz w:val="28"/>
+          <w:szCs w:val="28"/>
         </w:rPr>
         <w:t>Clasificación de la Calidad del Agua del Río de la Plata</w:t>
       </w:r>
@@ -61,6 +65,62 @@
       </w:r>
     </w:p>
     <w:p>
+      <w:pPr>
+        <w:jc w:val="both"/>
+      </w:pPr>
+    </w:p>
+    <w:p>
+      <w:pPr>
+        <w:jc w:val="both"/>
+      </w:pPr>
+      <w:r>
+        <w:rPr>
+          <w:b/>
+          <w:bCs/>
+        </w:rPr>
+        <w:t>Objetivo:</w:t>
+      </w:r>
+      <w:r>
+        <w:rPr>
+          <w:b/>
+          <w:bCs/>
+        </w:rPr>
+        <w:t xml:space="preserve"> </w:t>
+      </w:r>
+      <w:r>
+        <w:t>Predecir la calidad del agua a partir del análisis de parámetros físico-químicos y microbiológicos registrados entre los años 2013</w:t>
+      </w:r>
+      <w:r>
+        <w:t xml:space="preserve"> al</w:t>
+      </w:r>
+      <w:r>
+        <w:t xml:space="preserve"> 2024</w:t>
+      </w:r>
+      <w:r>
+        <w:t xml:space="preserve"> y que s</w:t>
+      </w:r>
+      <w:r>
+        <w:t xml:space="preserve">ervirá </w:t>
+      </w:r>
+      <w:r>
+        <w:t>como modelo base</w:t>
+      </w:r>
+      <w:r>
+        <w:t xml:space="preserve"> para evaluar la calidad del agua </w:t>
+      </w:r>
+      <w:r>
+        <w:t xml:space="preserve">de </w:t>
+      </w:r>
+      <w:r>
+        <w:t>Tierra del Fuego y de otras regiones del país.</w:t>
+      </w:r>
+    </w:p>
+    <w:p>
+      <w:pPr>
+        <w:jc w:val="both"/>
+      </w:pPr>
+    </w:p>
+    <w:p>
       <w:r>
         <w:rPr>
           <w:b/>
@@ -69,54 +129,36 @@
         <w:t xml:space="preserve">Tipo de problema: </w:t>
       </w:r>
       <w:r>
-        <w:t>Clasificación</w:t>
-      </w:r>
-    </w:p>
-    <w:p>
-      <w:pPr>
-        <w:jc w:val="both"/>
-      </w:pPr>
-      <w:r>
         <w:rPr>
           <w:b/>
           <w:bCs/>
         </w:rPr>
-        <w:t>Objetivo:</w:t>
-      </w:r>
-      <w:r>
         <w:t xml:space="preserve"> </w:t>
       </w:r>
       <w:r>
-        <w:t>Predecir la calidad del agua a partir del análisis de parámetros físico-químicos y microbiológicos registrados entre los años 2013</w:t>
-      </w:r>
-      <w:r>
-        <w:t xml:space="preserve"> al</w:t>
-      </w:r>
-      <w:r>
-        <w:t xml:space="preserve"> 2024</w:t>
-      </w:r>
-      <w:r>
-        <w:t xml:space="preserve"> y que s</w:t>
-      </w:r>
-      <w:r>
-        <w:t xml:space="preserve">ervirá </w:t>
-      </w:r>
-      <w:r>
-        <w:t>como modelo base</w:t>
-      </w:r>
-      <w:r>
-        <w:t xml:space="preserve"> para evaluar la calidad del agua </w:t>
-      </w:r>
-      <w:r>
-        <w:t xml:space="preserve">de </w:t>
-      </w:r>
-      <w:r>
-        <w:t>Tierra</w:t>
-      </w:r>
-      <w:r>
-        <w:t xml:space="preserve"> del Fuego y de otras regiones del país.</w:t>
+        <w:t xml:space="preserve">Este es un problema de </w:t>
+      </w:r>
+      <w:r>
+        <w:rPr>
+          <w:b/>
+          <w:bCs/>
+        </w:rPr>
+        <w:t>clasificación supervisada</w:t>
+      </w:r>
+      <w:r>
+        <w:t>, ya que la variable objetivo representa categorías ordinales del estado de la calidad del agua</w:t>
+      </w:r>
+      <w:r>
+        <w:t>, como “</w:t>
+      </w:r>
+      <w:r>
+        <w:t>levemente deteriorada, deteriorada, muy deteriorada y extremadamente deteriorada</w:t>
+      </w:r>
+      <w:r>
+        <w:t>”.</w:t>
       </w:r>
     </w:p>
+    <w:p/>
     <w:p>
       <w:pPr>
         <w:rPr>
@@ -131,21 +173,21 @@
           <w:noProof/>
         </w:rPr>
         <w:drawing>
-          <wp:anchor distT="0" distB="0" distL="114300" distR="114300" simplePos="0" relativeHeight="251659264" behindDoc="0" locked="0" layoutInCell="1" allowOverlap="1" wp14:anchorId="67EB9A19" wp14:editId="75147C1A">
+          <wp:anchor distT="0" distB="0" distL="114300" distR="114300" simplePos="0" relativeHeight="251659264" behindDoc="0" locked="0" layoutInCell="1" allowOverlap="1" wp14:anchorId="67EB9A19" wp14:editId="0607E972">
             <wp:simplePos x="0" y="0"/>
             <wp:positionH relativeFrom="column">
               <wp:posOffset>2586990</wp:posOffset>
             </wp:positionH>
             <wp:positionV relativeFrom="paragraph">
-              <wp:posOffset>248920</wp:posOffset>
+              <wp:posOffset>181610</wp:posOffset>
             </wp:positionV>
-            <wp:extent cx="3333750" cy="2305050"/>
-            <wp:effectExtent l="0" t="0" r="0" b="0"/>
+            <wp:extent cx="3333750" cy="2924175"/>
+            <wp:effectExtent l="0" t="0" r="0" b="9525"/>
             <wp:wrapThrough wrapText="bothSides">
               <wp:wrapPolygon edited="0">
                 <wp:start x="0" y="0"/>
-                <wp:lineTo x="0" y="21421"/>
-                <wp:lineTo x="21477" y="21421"/>
+                <wp:lineTo x="0" y="21530"/>
+                <wp:lineTo x="21477" y="21530"/>
                 <wp:lineTo x="21477" y="0"/>
                 <wp:lineTo x="0" y="0"/>
               </wp:wrapPolygon>
@@ -175,7 +217,7 @@
                   <pic:spPr bwMode="auto">
                     <a:xfrm>
                       <a:off x="0" y="0"/>
-                      <a:ext cx="3333750" cy="2305050"/>
+                      <a:ext cx="3333750" cy="2924175"/>
                     </a:xfrm>
                     <a:prstGeom prst="rect">
                       <a:avLst/>
@@ -208,7 +250,7 @@
           <w:noProof/>
         </w:rPr>
         <w:drawing>
-          <wp:anchor distT="0" distB="0" distL="114300" distR="114300" simplePos="0" relativeHeight="251658240" behindDoc="0" locked="0" layoutInCell="1" allowOverlap="1" wp14:anchorId="3F5818B4" wp14:editId="344C8485">
+          <wp:anchor distT="0" distB="0" distL="114300" distR="114300" simplePos="0" relativeHeight="251658240" behindDoc="0" locked="0" layoutInCell="1" allowOverlap="1" wp14:anchorId="3F5818B4" wp14:editId="074F1A48">
             <wp:simplePos x="0" y="0"/>
             <wp:positionH relativeFrom="margin">
               <wp:align>left</wp:align>
@@ -216,13 +258,13 @@
             <wp:positionV relativeFrom="paragraph">
               <wp:posOffset>266700</wp:posOffset>
             </wp:positionV>
-            <wp:extent cx="2543175" cy="2238375"/>
+            <wp:extent cx="2543175" cy="2733675"/>
             <wp:effectExtent l="0" t="0" r="9525" b="9525"/>
             <wp:wrapThrough wrapText="bothSides">
               <wp:wrapPolygon edited="0">
                 <wp:start x="0" y="0"/>
-                <wp:lineTo x="0" y="21508"/>
-                <wp:lineTo x="21519" y="21508"/>
+                <wp:lineTo x="0" y="21525"/>
+                <wp:lineTo x="21519" y="21525"/>
                 <wp:lineTo x="21519" y="0"/>
                 <wp:lineTo x="0" y="0"/>
               </wp:wrapPolygon>
@@ -253,7 +295,7 @@
                   <pic:spPr>
                     <a:xfrm>
                       <a:off x="0" y="0"/>
-                      <a:ext cx="2543533" cy="2238690"/>
+                      <a:ext cx="2543533" cy="2734060"/>
                     </a:xfrm>
                     <a:prstGeom prst="rect">
                       <a:avLst/>
@@ -303,95 +345,6 @@
     </w:p>
     <w:p>
       <w:pPr>
-        <w:jc w:val="both"/>
-      </w:pPr>
-      <w:r>
-        <w:rPr>
-          <w:b/>
-          <w:bCs/>
-          <w:noProof/>
-        </w:rPr>
-        <w:t>Fuente de datos:</w:t>
-      </w:r>
-      <w:r>
-        <w:rPr>
-          <w:b/>
-          <w:bCs/>
-          <w:noProof/>
-        </w:rPr>
-        <w:t xml:space="preserve"> </w:t>
-      </w:r>
-      <w:r>
-        <w:t xml:space="preserve">Existen 12 </w:t>
-      </w:r>
-      <w:r>
-        <w:t>data se</w:t>
-      </w:r>
-      <w:r>
-        <w:t xml:space="preserve">ts que fueron </w:t>
-      </w:r>
-      <w:r>
-        <w:t>descargado</w:t>
-      </w:r>
-      <w:r>
-        <w:t>s</w:t>
-      </w:r>
-      <w:r>
-        <w:t xml:space="preserve"> desde la plataforma Kaggle</w:t>
-      </w:r>
-      <w:r>
-        <w:t xml:space="preserve"> y CiAM</w:t>
-      </w:r>
-      <w:r>
-        <w:t>, específicamente de</w:t>
-      </w:r>
-      <w:r>
-        <w:t xml:space="preserve"> </w:t>
-      </w:r>
-      <w:r>
-        <w:t>l</w:t>
-      </w:r>
-      <w:r>
-        <w:t>os</w:t>
-      </w:r>
-      <w:r>
-        <w:t xml:space="preserve"> siguiente</w:t>
-      </w:r>
-      <w:r>
-        <w:t xml:space="preserve">s </w:t>
-      </w:r>
-      <w:r>
-        <w:t>enlaces</w:t>
-      </w:r>
-      <w:r>
-        <w:t xml:space="preserve">. Se destaca que el mismo aun no fue analizado por la comunidad de la plataforma Kaggle. </w:t>
-      </w:r>
-    </w:p>
-    <w:p>
-      <w:pPr>
-        <w:jc w:val="both"/>
-      </w:pPr>
-      <w:hyperlink r:id="rId10" w:history="1">
-        <w:r>
-          <w:rPr>
-            <w:rStyle w:val="Hipervnculo"/>
-          </w:rPr>
-          <w:t>https://www.kaggle.com/datasets/palomachiacchiara/muestreos-de-calidad-de-agua-de-la-riiglo/data</w:t>
-        </w:r>
-      </w:hyperlink>
-    </w:p>
-    <w:p>
-      <w:hyperlink r:id="rId11" w:history="1">
-        <w:r>
-          <w:rPr>
-            <w:rStyle w:val="Hipervnculo"/>
-          </w:rPr>
-          <w:t>https://ciam.ambiente.gob.ar/repositorio.php?tid=1&amp;stid=105&amp;did=408#</w:t>
-        </w:r>
-      </w:hyperlink>
-    </w:p>
-    <w:p>
-      <w:pPr>
         <w:rPr>
           <w:b/>
           <w:bCs/>
@@ -416,7 +369,35 @@
           <w:b/>
           <w:bCs/>
         </w:rPr>
-        <w:t xml:space="preserve"> Posibles:</w:t>
+        <w:t xml:space="preserve"> </w:t>
+      </w:r>
+      <w:r>
+        <w:rPr>
+          <w:b/>
+          <w:bCs/>
+        </w:rPr>
+        <w:t>p</w:t>
+      </w:r>
+      <w:r>
+        <w:rPr>
+          <w:b/>
+          <w:bCs/>
+        </w:rPr>
+        <w:t>osibles</w:t>
+      </w:r>
+      <w:r>
+        <w:rPr>
+          <w:b/>
+          <w:bCs/>
+        </w:rPr>
+        <w:t xml:space="preserve"> por utilizar</w:t>
+      </w:r>
+      <w:r>
+        <w:rPr>
+          <w:b/>
+          <w:bCs/>
+        </w:rPr>
+        <w:t>:</w:t>
       </w:r>
     </w:p>
     <w:tbl>
@@ -442,7 +423,7 @@
               <w:spacing w:after="160" w:line="278" w:lineRule="auto"/>
             </w:pPr>
             <w:r>
-              <w:t>Regresión logística</w:t>
+              <w:t>Red Neuronal Artificial (ANN)</w:t>
             </w:r>
           </w:p>
         </w:tc>
@@ -541,7 +522,7 @@
     </w:tbl>
     <w:p/>
     <w:sectPr>
-      <w:headerReference w:type="default" r:id="rId12"/>
+      <w:headerReference w:type="default" r:id="rId10"/>
       <w:pgSz w:w="12240" w:h="20160" w:code="5"/>
       <w:pgMar w:top="1417" w:right="1701" w:bottom="1417" w:left="1701" w:header="708" w:footer="708" w:gutter="0"/>
       <w:cols w:space="708"/>

</xml_diff>